<commit_message>
Question 2 Screenshots in Answers
</commit_message>
<xml_diff>
--- a/lab3/Answer_sheet2.docx
+++ b/lab3/Answer_sheet2.docx
@@ -114,14 +114,24 @@
         </w:rPr>
         <w:t xml:space="preserve"> </w:t>
       </w:r>
-    </w:p>
-    <w:p>
-      <w:pPr>
-        <w:rPr>
-          <w:rFonts w:ascii="Times New Roman" w:hAnsi="Times New Roman" w:cs="Times New Roman"/>
+      <w:r>
+        <w:rPr>
+          <w:rFonts w:ascii="Times New Roman" w:hAnsi="Times New Roman" w:cs="Times New Roman"/>
+          <w:b/>
+          <w:bCs/>
           <w:sz w:val="32"/>
           <w:szCs w:val="32"/>
         </w:rPr>
+        <w:t>L03</w:t>
+      </w:r>
+    </w:p>
+    <w:p>
+      <w:pPr>
+        <w:rPr>
+          <w:rFonts w:ascii="Times New Roman" w:hAnsi="Times New Roman" w:cs="Times New Roman"/>
+          <w:sz w:val="32"/>
+          <w:szCs w:val="32"/>
+        </w:rPr>
       </w:pPr>
     </w:p>
     <w:p>
@@ -155,20 +165,56 @@
         <w:rPr>
           <w:rFonts w:ascii="Times New Roman" w:hAnsi="Times New Roman" w:cs="Times New Roman"/>
         </w:rPr>
-        <w:t>Name 1 (UCID#)</w:t>
-      </w:r>
-    </w:p>
-    <w:p>
-      <w:pPr>
-        <w:rPr>
-          <w:rFonts w:ascii="Times New Roman" w:hAnsi="Times New Roman" w:cs="Times New Roman"/>
-        </w:rPr>
-      </w:pPr>
-      <w:r>
-        <w:rPr>
-          <w:rFonts w:ascii="Times New Roman" w:hAnsi="Times New Roman" w:cs="Times New Roman"/>
-        </w:rPr>
-        <w:t>Name 2 (UCID#)</w:t>
+        <w:t>Eric Tourigny</w:t>
+      </w:r>
+      <w:r>
+        <w:rPr>
+          <w:rFonts w:ascii="Times New Roman" w:hAnsi="Times New Roman" w:cs="Times New Roman"/>
+        </w:rPr>
+        <w:t xml:space="preserve"> (</w:t>
+      </w:r>
+      <w:r>
+        <w:rPr>
+          <w:rFonts w:ascii="Times New Roman" w:hAnsi="Times New Roman" w:cs="Times New Roman"/>
+        </w:rPr>
+        <w:t>30215666</w:t>
+      </w:r>
+      <w:r>
+        <w:rPr>
+          <w:rFonts w:ascii="Times New Roman" w:hAnsi="Times New Roman" w:cs="Times New Roman"/>
+        </w:rPr>
+        <w:t>)</w:t>
+      </w:r>
+    </w:p>
+    <w:p>
+      <w:pPr>
+        <w:rPr>
+          <w:rFonts w:ascii="Times New Roman" w:hAnsi="Times New Roman" w:cs="Times New Roman"/>
+        </w:rPr>
+      </w:pPr>
+      <w:r>
+        <w:rPr>
+          <w:rFonts w:ascii="Times New Roman" w:hAnsi="Times New Roman" w:cs="Times New Roman"/>
+        </w:rPr>
+        <w:t>Spiian, Artem</w:t>
+      </w:r>
+      <w:r>
+        <w:rPr>
+          <w:rFonts w:ascii="Times New Roman" w:hAnsi="Times New Roman" w:cs="Times New Roman"/>
+        </w:rPr>
+        <w:t xml:space="preserve"> (</w:t>
+      </w:r>
+      <w:r>
+        <w:rPr>
+          <w:rFonts w:ascii="Times New Roman" w:hAnsi="Times New Roman" w:cs="Times New Roman"/>
+        </w:rPr>
+        <w:t>10192898</w:t>
+      </w:r>
+      <w:r>
+        <w:rPr>
+          <w:rFonts w:ascii="Times New Roman" w:hAnsi="Times New Roman" w:cs="Times New Roman"/>
+        </w:rPr>
+        <w:t>)</w:t>
       </w:r>
     </w:p>
     <w:p/>
@@ -458,10 +504,156 @@
           <w:rFonts w:ascii="Times New Roman" w:hAnsi="Times New Roman" w:cs="Times New Roman"/>
           <w:b/>
           <w:bCs/>
-          <w:sz w:val="28"/>
-          <w:szCs w:val="28"/>
-        </w:rPr>
-      </w:pPr>
+          <w:sz w:val="22"/>
+          <w:szCs w:val="22"/>
+        </w:rPr>
+      </w:pPr>
+      <w:r>
+        <w:rPr>
+          <w:rFonts w:ascii="Times New Roman" w:hAnsi="Times New Roman" w:cs="Times New Roman"/>
+          <w:b/>
+          <w:bCs/>
+          <w:sz w:val="22"/>
+          <w:szCs w:val="22"/>
+        </w:rPr>
+        <w:t>Original Layout</w:t>
+      </w:r>
+    </w:p>
+    <w:p>
+      <w:pPr>
+        <w:rPr>
+          <w:rFonts w:ascii="Times New Roman" w:hAnsi="Times New Roman" w:cs="Times New Roman"/>
+          <w:b/>
+          <w:bCs/>
+          <w:noProof/>
+          <w:sz w:val="22"/>
+          <w:szCs w:val="22"/>
+        </w:rPr>
+      </w:pPr>
+    </w:p>
+    <w:p>
+      <w:pPr>
+        <w:rPr>
+          <w:rFonts w:ascii="Times New Roman" w:hAnsi="Times New Roman" w:cs="Times New Roman"/>
+          <w:b/>
+          <w:bCs/>
+          <w:sz w:val="22"/>
+          <w:szCs w:val="22"/>
+        </w:rPr>
+      </w:pPr>
+      <w:r>
+        <w:rPr>
+          <w:rFonts w:ascii="Times New Roman" w:hAnsi="Times New Roman" w:cs="Times New Roman"/>
+          <w:b/>
+          <w:bCs/>
+          <w:noProof/>
+          <w:sz w:val="22"/>
+          <w:szCs w:val="22"/>
+        </w:rPr>
+        <w:drawing>
+          <wp:inline distT="0" distB="0" distL="0" distR="0" wp14:anchorId="76EE752C" wp14:editId="5697D918">
+            <wp:extent cx="5943600" cy="1379220"/>
+            <wp:effectExtent l="0" t="0" r="0" b="0"/>
+            <wp:docPr id="415623041" name="Picture 1"/>
+            <wp:cNvGraphicFramePr>
+              <a:graphicFrameLocks xmlns:a="http://schemas.openxmlformats.org/drawingml/2006/main" noChangeAspect="1"/>
+            </wp:cNvGraphicFramePr>
+            <a:graphic xmlns:a="http://schemas.openxmlformats.org/drawingml/2006/main">
+              <a:graphicData uri="http://schemas.openxmlformats.org/drawingml/2006/picture">
+                <pic:pic xmlns:pic="http://schemas.openxmlformats.org/drawingml/2006/picture">
+                  <pic:nvPicPr>
+                    <pic:cNvPr id="0" name="Picture 1"/>
+                    <pic:cNvPicPr>
+                      <a:picLocks noChangeAspect="1" noChangeArrowheads="1"/>
+                    </pic:cNvPicPr>
+                  </pic:nvPicPr>
+                  <pic:blipFill rotWithShape="1">
+                    <a:blip r:embed="rId5" cstate="print">
+                      <a:extLst>
+                        <a:ext uri="{28A0092B-C50C-407E-A947-70E740481C1C}">
+                          <a14:useLocalDpi xmlns:a14="http://schemas.microsoft.com/office/drawing/2010/main" val="0"/>
+                        </a:ext>
+                      </a:extLst>
+                    </a:blip>
+                    <a:srcRect b="51213"/>
+                    <a:stretch/>
+                  </pic:blipFill>
+                  <pic:spPr bwMode="auto">
+                    <a:xfrm>
+                      <a:off x="0" y="0"/>
+                      <a:ext cx="5943600" cy="1379220"/>
+                    </a:xfrm>
+                    <a:prstGeom prst="rect">
+                      <a:avLst/>
+                    </a:prstGeom>
+                    <a:noFill/>
+                    <a:ln>
+                      <a:noFill/>
+                    </a:ln>
+                    <a:extLst>
+                      <a:ext uri="{53640926-AAD7-44D8-BBD7-CCE9431645EC}">
+                        <a14:shadowObscured xmlns:a14="http://schemas.microsoft.com/office/drawing/2010/main"/>
+                      </a:ext>
+                    </a:extLst>
+                  </pic:spPr>
+                </pic:pic>
+              </a:graphicData>
+            </a:graphic>
+          </wp:inline>
+        </w:drawing>
+      </w:r>
+    </w:p>
+    <w:p>
+      <w:pPr>
+        <w:rPr>
+          <w:rFonts w:ascii="Times New Roman" w:hAnsi="Times New Roman" w:cs="Times New Roman"/>
+          <w:b/>
+          <w:bCs/>
+          <w:sz w:val="28"/>
+          <w:szCs w:val="28"/>
+        </w:rPr>
+      </w:pPr>
+    </w:p>
+    <w:p>
+      <w:pPr>
+        <w:rPr>
+          <w:rFonts w:ascii="Times New Roman" w:hAnsi="Times New Roman" w:cs="Times New Roman"/>
+          <w:b/>
+          <w:bCs/>
+          <w:sz w:val="22"/>
+          <w:szCs w:val="22"/>
+        </w:rPr>
+      </w:pPr>
+      <w:r>
+        <w:rPr>
+          <w:rFonts w:ascii="Times New Roman" w:hAnsi="Times New Roman" w:cs="Times New Roman"/>
+          <w:b/>
+          <w:bCs/>
+          <w:sz w:val="22"/>
+          <w:szCs w:val="22"/>
+        </w:rPr>
+        <w:t>F</w:t>
+      </w:r>
+      <w:r>
+        <w:rPr>
+          <w:rFonts w:ascii="Times New Roman" w:hAnsi="Times New Roman" w:cs="Times New Roman"/>
+          <w:b/>
+          <w:bCs/>
+          <w:sz w:val="22"/>
+          <w:szCs w:val="22"/>
+        </w:rPr>
+        <w:t>l</w:t>
+      </w:r>
+      <w:r>
+        <w:rPr>
+          <w:rFonts w:ascii="Times New Roman" w:hAnsi="Times New Roman" w:cs="Times New Roman"/>
+          <w:b/>
+          <w:bCs/>
+          <w:sz w:val="22"/>
+          <w:szCs w:val="22"/>
+        </w:rPr>
+        <w:t>ex Direction Column</w:t>
+      </w:r>
     </w:p>
     <w:p>
       <w:pPr>
@@ -1074,6 +1266,7 @@
   <w:style w:type="paragraph" w:default="1" w:styleId="Normal">
     <w:name w:val="Normal"/>
     <w:qFormat/>
+    <w:rsid w:val="00944E54"/>
   </w:style>
   <w:style w:type="paragraph" w:styleId="Heading1">
     <w:name w:val="heading 1"/>

</xml_diff>

<commit_message>
Adds exercise 1 to answer sheet
</commit_message>
<xml_diff>
--- a/lab3/Answer_sheet2.docx
+++ b/lab3/Answer_sheet2.docx
@@ -192,11 +192,19 @@
           <w:rFonts w:ascii="Times New Roman" w:hAnsi="Times New Roman" w:cs="Times New Roman"/>
         </w:rPr>
       </w:pPr>
-      <w:r>
-        <w:rPr>
-          <w:rFonts w:ascii="Times New Roman" w:hAnsi="Times New Roman" w:cs="Times New Roman"/>
-        </w:rPr>
-        <w:t>Spiian, Artem</w:t>
+      <w:proofErr w:type="spellStart"/>
+      <w:r>
+        <w:rPr>
+          <w:rFonts w:ascii="Times New Roman" w:hAnsi="Times New Roman" w:cs="Times New Roman"/>
+        </w:rPr>
+        <w:t>Spiian</w:t>
+      </w:r>
+      <w:proofErr w:type="spellEnd"/>
+      <w:r>
+        <w:rPr>
+          <w:rFonts w:ascii="Times New Roman" w:hAnsi="Times New Roman" w:cs="Times New Roman"/>
+        </w:rPr>
+        <w:t>, Artem</w:t>
       </w:r>
       <w:r>
         <w:rPr>
@@ -366,6 +374,64 @@
           <w:szCs w:val="28"/>
         </w:rPr>
       </w:pPr>
+      <w:r>
+        <w:rPr>
+          <w:rFonts w:ascii="Times New Roman" w:hAnsi="Times New Roman" w:cs="Times New Roman"/>
+          <w:b/>
+          <w:bCs/>
+          <w:noProof/>
+          <w:sz w:val="28"/>
+          <w:szCs w:val="28"/>
+        </w:rPr>
+        <w:drawing>
+          <wp:inline distT="0" distB="0" distL="0" distR="0" wp14:anchorId="7DB9400E" wp14:editId="69CCEBCF">
+            <wp:extent cx="2267277" cy="4785655"/>
+            <wp:effectExtent l="0" t="0" r="0" b="0"/>
+            <wp:docPr id="31073012" name="Picture 10"/>
+            <wp:cNvGraphicFramePr>
+              <a:graphicFrameLocks xmlns:a="http://schemas.openxmlformats.org/drawingml/2006/main" noChangeAspect="1"/>
+            </wp:cNvGraphicFramePr>
+            <a:graphic xmlns:a="http://schemas.openxmlformats.org/drawingml/2006/main">
+              <a:graphicData uri="http://schemas.openxmlformats.org/drawingml/2006/picture">
+                <pic:pic xmlns:pic="http://schemas.openxmlformats.org/drawingml/2006/picture">
+                  <pic:nvPicPr>
+                    <pic:cNvPr id="0" name="Picture 10"/>
+                    <pic:cNvPicPr>
+                      <a:picLocks noChangeAspect="1" noChangeArrowheads="1"/>
+                    </pic:cNvPicPr>
+                  </pic:nvPicPr>
+                  <pic:blipFill>
+                    <a:blip r:embed="rId8" cstate="print">
+                      <a:extLst>
+                        <a:ext uri="{28A0092B-C50C-407E-A947-70E740481C1C}">
+                          <a14:useLocalDpi xmlns:a14="http://schemas.microsoft.com/office/drawing/2010/main" val="0"/>
+                        </a:ext>
+                      </a:extLst>
+                    </a:blip>
+                    <a:srcRect/>
+                    <a:stretch>
+                      <a:fillRect/>
+                    </a:stretch>
+                  </pic:blipFill>
+                  <pic:spPr bwMode="auto">
+                    <a:xfrm>
+                      <a:off x="0" y="0"/>
+                      <a:ext cx="2271264" cy="4794070"/>
+                    </a:xfrm>
+                    <a:prstGeom prst="rect">
+                      <a:avLst/>
+                    </a:prstGeom>
+                    <a:noFill/>
+                    <a:ln>
+                      <a:noFill/>
+                    </a:ln>
+                  </pic:spPr>
+                </pic:pic>
+              </a:graphicData>
+            </a:graphic>
+          </wp:inline>
+        </w:drawing>
+      </w:r>
     </w:p>
     <w:p>
       <w:pPr>
@@ -518,18 +584,6 @@
         </w:rPr>
         <w:t>Original Layout</w:t>
       </w:r>
-    </w:p>
-    <w:p>
-      <w:pPr>
-        <w:rPr>
-          <w:rFonts w:ascii="Times New Roman" w:hAnsi="Times New Roman" w:cs="Times New Roman"/>
-          <w:b/>
-          <w:bCs/>
-          <w:noProof/>
-          <w:sz w:val="22"/>
-          <w:szCs w:val="22"/>
-        </w:rPr>
-      </w:pPr>
     </w:p>
     <w:p>
       <w:pPr>
@@ -568,7 +622,7 @@
                     </pic:cNvPicPr>
                   </pic:nvPicPr>
                   <pic:blipFill rotWithShape="1">
-                    <a:blip r:embed="rId5" cstate="print">
+                    <a:blip r:embed="rId9" cstate="print">
                       <a:extLst>
                         <a:ext uri="{28A0092B-C50C-407E-A947-70E740481C1C}">
                           <a14:useLocalDpi xmlns:a14="http://schemas.microsoft.com/office/drawing/2010/main" val="0"/>
@@ -632,6 +686,7 @@
           <w:sz w:val="22"/>
           <w:szCs w:val="22"/>
         </w:rPr>
+        <w:lastRenderedPageBreak/>
         <w:t>F</w:t>
       </w:r>
       <w:r>
@@ -654,37 +709,598 @@
         </w:rPr>
         <w:t>ex Direction Column</w:t>
       </w:r>
-    </w:p>
-    <w:p>
-      <w:pPr>
-        <w:rPr>
-          <w:rFonts w:ascii="Times New Roman" w:hAnsi="Times New Roman" w:cs="Times New Roman"/>
-          <w:b/>
-          <w:bCs/>
-          <w:sz w:val="28"/>
-          <w:szCs w:val="28"/>
-        </w:rPr>
-      </w:pPr>
-    </w:p>
-    <w:p>
-      <w:pPr>
-        <w:rPr>
-          <w:rFonts w:ascii="Times New Roman" w:hAnsi="Times New Roman" w:cs="Times New Roman"/>
-          <w:b/>
-          <w:bCs/>
-          <w:sz w:val="28"/>
-          <w:szCs w:val="28"/>
-        </w:rPr>
-      </w:pPr>
-    </w:p>
-    <w:p>
-      <w:pPr>
-        <w:rPr>
-          <w:rFonts w:ascii="Times New Roman" w:hAnsi="Times New Roman" w:cs="Times New Roman"/>
-          <w:b/>
-          <w:bCs/>
-          <w:sz w:val="28"/>
-          <w:szCs w:val="28"/>
+      <w:r>
+        <w:rPr>
+          <w:rFonts w:ascii="Times New Roman" w:hAnsi="Times New Roman" w:cs="Times New Roman"/>
+          <w:b/>
+          <w:bCs/>
+          <w:noProof/>
+          <w:sz w:val="22"/>
+          <w:szCs w:val="22"/>
+        </w:rPr>
+        <w:drawing>
+          <wp:inline distT="0" distB="0" distL="0" distR="0" wp14:anchorId="523AA5DE" wp14:editId="793A2284">
+            <wp:extent cx="5943600" cy="4892040"/>
+            <wp:effectExtent l="0" t="0" r="0" b="3810"/>
+            <wp:docPr id="400564214" name="Picture 2"/>
+            <wp:cNvGraphicFramePr>
+              <a:graphicFrameLocks xmlns:a="http://schemas.openxmlformats.org/drawingml/2006/main" noChangeAspect="1"/>
+            </wp:cNvGraphicFramePr>
+            <a:graphic xmlns:a="http://schemas.openxmlformats.org/drawingml/2006/main">
+              <a:graphicData uri="http://schemas.openxmlformats.org/drawingml/2006/picture">
+                <pic:pic xmlns:pic="http://schemas.openxmlformats.org/drawingml/2006/picture">
+                  <pic:nvPicPr>
+                    <pic:cNvPr id="0" name="Picture 2"/>
+                    <pic:cNvPicPr>
+                      <a:picLocks noChangeAspect="1" noChangeArrowheads="1"/>
+                    </pic:cNvPicPr>
+                  </pic:nvPicPr>
+                  <pic:blipFill>
+                    <a:blip r:embed="rId10" cstate="print">
+                      <a:extLst>
+                        <a:ext uri="{28A0092B-C50C-407E-A947-70E740481C1C}">
+                          <a14:useLocalDpi xmlns:a14="http://schemas.microsoft.com/office/drawing/2010/main" val="0"/>
+                        </a:ext>
+                      </a:extLst>
+                    </a:blip>
+                    <a:srcRect/>
+                    <a:stretch>
+                      <a:fillRect/>
+                    </a:stretch>
+                  </pic:blipFill>
+                  <pic:spPr bwMode="auto">
+                    <a:xfrm>
+                      <a:off x="0" y="0"/>
+                      <a:ext cx="5943600" cy="4892040"/>
+                    </a:xfrm>
+                    <a:prstGeom prst="rect">
+                      <a:avLst/>
+                    </a:prstGeom>
+                    <a:noFill/>
+                    <a:ln>
+                      <a:noFill/>
+                    </a:ln>
+                  </pic:spPr>
+                </pic:pic>
+              </a:graphicData>
+            </a:graphic>
+          </wp:inline>
+        </w:drawing>
+      </w:r>
+    </w:p>
+    <w:p>
+      <w:pPr>
+        <w:rPr>
+          <w:rFonts w:ascii="Times New Roman" w:hAnsi="Times New Roman" w:cs="Times New Roman"/>
+          <w:b/>
+          <w:bCs/>
+          <w:sz w:val="28"/>
+          <w:szCs w:val="28"/>
+        </w:rPr>
+      </w:pPr>
+    </w:p>
+    <w:p>
+      <w:pPr>
+        <w:rPr>
+          <w:rFonts w:ascii="Times New Roman" w:hAnsi="Times New Roman" w:cs="Times New Roman"/>
+          <w:b/>
+          <w:bCs/>
+          <w:sz w:val="28"/>
+          <w:szCs w:val="28"/>
+        </w:rPr>
+      </w:pPr>
+    </w:p>
+    <w:p>
+      <w:pPr>
+        <w:rPr>
+          <w:rFonts w:ascii="Times New Roman" w:hAnsi="Times New Roman" w:cs="Times New Roman"/>
+          <w:b/>
+          <w:bCs/>
+          <w:sz w:val="22"/>
+          <w:szCs w:val="22"/>
+        </w:rPr>
+      </w:pPr>
+      <w:r>
+        <w:rPr>
+          <w:rFonts w:ascii="Times New Roman" w:hAnsi="Times New Roman" w:cs="Times New Roman"/>
+          <w:b/>
+          <w:bCs/>
+          <w:sz w:val="22"/>
+          <w:szCs w:val="22"/>
+        </w:rPr>
+        <w:t xml:space="preserve">Flex Direction </w:t>
+      </w:r>
+      <w:r>
+        <w:rPr>
+          <w:rFonts w:ascii="Times New Roman" w:hAnsi="Times New Roman" w:cs="Times New Roman"/>
+          <w:b/>
+          <w:bCs/>
+          <w:sz w:val="22"/>
+          <w:szCs w:val="22"/>
+        </w:rPr>
+        <w:t>Row Reverse</w:t>
+      </w:r>
+    </w:p>
+    <w:p>
+      <w:pPr>
+        <w:rPr>
+          <w:rFonts w:ascii="Times New Roman" w:hAnsi="Times New Roman" w:cs="Times New Roman"/>
+          <w:b/>
+          <w:bCs/>
+          <w:sz w:val="22"/>
+          <w:szCs w:val="22"/>
+        </w:rPr>
+      </w:pPr>
+      <w:r>
+        <w:rPr>
+          <w:rFonts w:ascii="Times New Roman" w:hAnsi="Times New Roman" w:cs="Times New Roman"/>
+          <w:b/>
+          <w:bCs/>
+          <w:noProof/>
+          <w:sz w:val="22"/>
+          <w:szCs w:val="22"/>
+        </w:rPr>
+        <w:drawing>
+          <wp:inline distT="0" distB="0" distL="0" distR="0" wp14:anchorId="7DD000BF" wp14:editId="0AC9C292">
+            <wp:extent cx="5943600" cy="1379220"/>
+            <wp:effectExtent l="0" t="0" r="0" b="0"/>
+            <wp:docPr id="890531590" name="Picture 5"/>
+            <wp:cNvGraphicFramePr>
+              <a:graphicFrameLocks xmlns:a="http://schemas.openxmlformats.org/drawingml/2006/main" noChangeAspect="1"/>
+            </wp:cNvGraphicFramePr>
+            <a:graphic xmlns:a="http://schemas.openxmlformats.org/drawingml/2006/main">
+              <a:graphicData uri="http://schemas.openxmlformats.org/drawingml/2006/picture">
+                <pic:pic xmlns:pic="http://schemas.openxmlformats.org/drawingml/2006/picture">
+                  <pic:nvPicPr>
+                    <pic:cNvPr id="0" name="Picture 5"/>
+                    <pic:cNvPicPr>
+                      <a:picLocks noChangeAspect="1" noChangeArrowheads="1"/>
+                    </pic:cNvPicPr>
+                  </pic:nvPicPr>
+                  <pic:blipFill rotWithShape="1">
+                    <a:blip r:embed="rId11" cstate="print">
+                      <a:extLst>
+                        <a:ext uri="{28A0092B-C50C-407E-A947-70E740481C1C}">
+                          <a14:useLocalDpi xmlns:a14="http://schemas.microsoft.com/office/drawing/2010/main" val="0"/>
+                        </a:ext>
+                      </a:extLst>
+                    </a:blip>
+                    <a:srcRect b="51213"/>
+                    <a:stretch/>
+                  </pic:blipFill>
+                  <pic:spPr bwMode="auto">
+                    <a:xfrm>
+                      <a:off x="0" y="0"/>
+                      <a:ext cx="5943600" cy="1379220"/>
+                    </a:xfrm>
+                    <a:prstGeom prst="rect">
+                      <a:avLst/>
+                    </a:prstGeom>
+                    <a:noFill/>
+                    <a:ln>
+                      <a:noFill/>
+                    </a:ln>
+                    <a:extLst>
+                      <a:ext uri="{53640926-AAD7-44D8-BBD7-CCE9431645EC}">
+                        <a14:shadowObscured xmlns:a14="http://schemas.microsoft.com/office/drawing/2010/main"/>
+                      </a:ext>
+                    </a:extLst>
+                  </pic:spPr>
+                </pic:pic>
+              </a:graphicData>
+            </a:graphic>
+          </wp:inline>
+        </w:drawing>
+      </w:r>
+    </w:p>
+    <w:p>
+      <w:pPr>
+        <w:rPr>
+          <w:rFonts w:ascii="Times New Roman" w:hAnsi="Times New Roman" w:cs="Times New Roman"/>
+          <w:b/>
+          <w:bCs/>
+          <w:sz w:val="22"/>
+          <w:szCs w:val="22"/>
+        </w:rPr>
+      </w:pPr>
+    </w:p>
+    <w:p>
+      <w:pPr>
+        <w:rPr>
+          <w:rFonts w:ascii="Times New Roman" w:hAnsi="Times New Roman" w:cs="Times New Roman"/>
+          <w:b/>
+          <w:bCs/>
+          <w:sz w:val="22"/>
+          <w:szCs w:val="22"/>
+        </w:rPr>
+      </w:pPr>
+      <w:r>
+        <w:rPr>
+          <w:rFonts w:ascii="Times New Roman" w:hAnsi="Times New Roman" w:cs="Times New Roman"/>
+          <w:b/>
+          <w:bCs/>
+          <w:sz w:val="22"/>
+          <w:szCs w:val="22"/>
+        </w:rPr>
+        <w:lastRenderedPageBreak/>
+        <w:t>Flex Direction C</w:t>
+      </w:r>
+      <w:r>
+        <w:rPr>
+          <w:rFonts w:ascii="Times New Roman" w:hAnsi="Times New Roman" w:cs="Times New Roman"/>
+          <w:b/>
+          <w:bCs/>
+          <w:sz w:val="22"/>
+          <w:szCs w:val="22"/>
+        </w:rPr>
+        <w:t>olumn Reverse</w:t>
+      </w:r>
+      <w:r>
+        <w:rPr>
+          <w:rFonts w:ascii="Times New Roman" w:hAnsi="Times New Roman" w:cs="Times New Roman"/>
+          <w:b/>
+          <w:bCs/>
+          <w:noProof/>
+          <w:sz w:val="22"/>
+          <w:szCs w:val="22"/>
+        </w:rPr>
+        <w:drawing>
+          <wp:inline distT="0" distB="0" distL="0" distR="0" wp14:anchorId="73EE48D5" wp14:editId="03C72B03">
+            <wp:extent cx="5943600" cy="4892040"/>
+            <wp:effectExtent l="0" t="0" r="0" b="3810"/>
+            <wp:docPr id="151802426" name="Picture 3"/>
+            <wp:cNvGraphicFramePr>
+              <a:graphicFrameLocks xmlns:a="http://schemas.openxmlformats.org/drawingml/2006/main" noChangeAspect="1"/>
+            </wp:cNvGraphicFramePr>
+            <a:graphic xmlns:a="http://schemas.openxmlformats.org/drawingml/2006/main">
+              <a:graphicData uri="http://schemas.openxmlformats.org/drawingml/2006/picture">
+                <pic:pic xmlns:pic="http://schemas.openxmlformats.org/drawingml/2006/picture">
+                  <pic:nvPicPr>
+                    <pic:cNvPr id="0" name="Picture 3"/>
+                    <pic:cNvPicPr>
+                      <a:picLocks noChangeAspect="1" noChangeArrowheads="1"/>
+                    </pic:cNvPicPr>
+                  </pic:nvPicPr>
+                  <pic:blipFill>
+                    <a:blip r:embed="rId12" cstate="print">
+                      <a:extLst>
+                        <a:ext uri="{28A0092B-C50C-407E-A947-70E740481C1C}">
+                          <a14:useLocalDpi xmlns:a14="http://schemas.microsoft.com/office/drawing/2010/main" val="0"/>
+                        </a:ext>
+                      </a:extLst>
+                    </a:blip>
+                    <a:srcRect/>
+                    <a:stretch>
+                      <a:fillRect/>
+                    </a:stretch>
+                  </pic:blipFill>
+                  <pic:spPr bwMode="auto">
+                    <a:xfrm>
+                      <a:off x="0" y="0"/>
+                      <a:ext cx="5943600" cy="4892040"/>
+                    </a:xfrm>
+                    <a:prstGeom prst="rect">
+                      <a:avLst/>
+                    </a:prstGeom>
+                    <a:noFill/>
+                    <a:ln>
+                      <a:noFill/>
+                    </a:ln>
+                  </pic:spPr>
+                </pic:pic>
+              </a:graphicData>
+            </a:graphic>
+          </wp:inline>
+        </w:drawing>
+      </w:r>
+    </w:p>
+    <w:p>
+      <w:pPr>
+        <w:rPr>
+          <w:rFonts w:ascii="Times New Roman" w:hAnsi="Times New Roman" w:cs="Times New Roman"/>
+          <w:b/>
+          <w:bCs/>
+          <w:sz w:val="22"/>
+          <w:szCs w:val="22"/>
+        </w:rPr>
+      </w:pPr>
+    </w:p>
+    <w:p>
+      <w:pPr>
+        <w:rPr>
+          <w:rFonts w:ascii="Times New Roman" w:hAnsi="Times New Roman" w:cs="Times New Roman"/>
+          <w:b/>
+          <w:bCs/>
+          <w:sz w:val="22"/>
+          <w:szCs w:val="22"/>
+        </w:rPr>
+      </w:pPr>
+    </w:p>
+    <w:p>
+      <w:pPr>
+        <w:rPr>
+          <w:rFonts w:ascii="Times New Roman" w:hAnsi="Times New Roman" w:cs="Times New Roman"/>
+          <w:b/>
+          <w:bCs/>
+          <w:sz w:val="22"/>
+          <w:szCs w:val="22"/>
+        </w:rPr>
+      </w:pPr>
+      <w:r>
+        <w:rPr>
+          <w:rFonts w:ascii="Times New Roman" w:hAnsi="Times New Roman" w:cs="Times New Roman"/>
+          <w:b/>
+          <w:bCs/>
+          <w:sz w:val="22"/>
+          <w:szCs w:val="22"/>
+        </w:rPr>
+        <w:lastRenderedPageBreak/>
+        <w:t>Wrap Not Enough Space</w:t>
+      </w:r>
+      <w:r>
+        <w:rPr>
+          <w:rFonts w:ascii="Times New Roman" w:hAnsi="Times New Roman" w:cs="Times New Roman"/>
+          <w:b/>
+          <w:bCs/>
+          <w:sz w:val="22"/>
+          <w:szCs w:val="22"/>
+        </w:rPr>
+        <w:br/>
+      </w:r>
+      <w:r>
+        <w:rPr>
+          <w:rFonts w:ascii="Times New Roman" w:hAnsi="Times New Roman" w:cs="Times New Roman"/>
+          <w:b/>
+          <w:bCs/>
+          <w:noProof/>
+          <w:sz w:val="22"/>
+          <w:szCs w:val="22"/>
+        </w:rPr>
+        <w:drawing>
+          <wp:inline distT="0" distB="0" distL="0" distR="0" wp14:anchorId="0E8AA353" wp14:editId="547ABD90">
+            <wp:extent cx="742516" cy="7932420"/>
+            <wp:effectExtent l="0" t="0" r="635" b="0"/>
+            <wp:docPr id="567106364" name="Picture 6"/>
+            <wp:cNvGraphicFramePr>
+              <a:graphicFrameLocks xmlns:a="http://schemas.openxmlformats.org/drawingml/2006/main" noChangeAspect="1"/>
+            </wp:cNvGraphicFramePr>
+            <a:graphic xmlns:a="http://schemas.openxmlformats.org/drawingml/2006/main">
+              <a:graphicData uri="http://schemas.openxmlformats.org/drawingml/2006/picture">
+                <pic:pic xmlns:pic="http://schemas.openxmlformats.org/drawingml/2006/picture">
+                  <pic:nvPicPr>
+                    <pic:cNvPr id="0" name="Picture 6"/>
+                    <pic:cNvPicPr>
+                      <a:picLocks noChangeAspect="1" noChangeArrowheads="1"/>
+                    </pic:cNvPicPr>
+                  </pic:nvPicPr>
+                  <pic:blipFill>
+                    <a:blip r:embed="rId13" cstate="print">
+                      <a:extLst>
+                        <a:ext uri="{28A0092B-C50C-407E-A947-70E740481C1C}">
+                          <a14:useLocalDpi xmlns:a14="http://schemas.microsoft.com/office/drawing/2010/main" val="0"/>
+                        </a:ext>
+                      </a:extLst>
+                    </a:blip>
+                    <a:srcRect/>
+                    <a:stretch>
+                      <a:fillRect/>
+                    </a:stretch>
+                  </pic:blipFill>
+                  <pic:spPr bwMode="auto">
+                    <a:xfrm>
+                      <a:off x="0" y="0"/>
+                      <a:ext cx="749463" cy="8006635"/>
+                    </a:xfrm>
+                    <a:prstGeom prst="rect">
+                      <a:avLst/>
+                    </a:prstGeom>
+                    <a:noFill/>
+                    <a:ln>
+                      <a:noFill/>
+                    </a:ln>
+                  </pic:spPr>
+                </pic:pic>
+              </a:graphicData>
+            </a:graphic>
+          </wp:inline>
+        </w:drawing>
+      </w:r>
+    </w:p>
+    <w:p>
+      <w:pPr>
+        <w:rPr>
+          <w:rFonts w:ascii="Times New Roman" w:hAnsi="Times New Roman" w:cs="Times New Roman"/>
+          <w:b/>
+          <w:bCs/>
+          <w:sz w:val="22"/>
+          <w:szCs w:val="22"/>
+        </w:rPr>
+      </w:pPr>
+      <w:r>
+        <w:rPr>
+          <w:rFonts w:ascii="Times New Roman" w:hAnsi="Times New Roman" w:cs="Times New Roman"/>
+          <w:b/>
+          <w:bCs/>
+          <w:sz w:val="22"/>
+          <w:szCs w:val="22"/>
+        </w:rPr>
+        <w:lastRenderedPageBreak/>
+        <w:t>Wrap Reverse</w:t>
+      </w:r>
+      <w:r>
+        <w:rPr>
+          <w:rFonts w:ascii="Times New Roman" w:hAnsi="Times New Roman" w:cs="Times New Roman"/>
+          <w:b/>
+          <w:bCs/>
+          <w:noProof/>
+          <w:sz w:val="22"/>
+          <w:szCs w:val="22"/>
+        </w:rPr>
+        <w:drawing>
+          <wp:inline distT="0" distB="0" distL="0" distR="0" wp14:anchorId="3E757F83" wp14:editId="3208A3AC">
+            <wp:extent cx="5943600" cy="6568440"/>
+            <wp:effectExtent l="0" t="0" r="0" b="3810"/>
+            <wp:docPr id="612187861" name="Picture 7"/>
+            <wp:cNvGraphicFramePr>
+              <a:graphicFrameLocks xmlns:a="http://schemas.openxmlformats.org/drawingml/2006/main" noChangeAspect="1"/>
+            </wp:cNvGraphicFramePr>
+            <a:graphic xmlns:a="http://schemas.openxmlformats.org/drawingml/2006/main">
+              <a:graphicData uri="http://schemas.openxmlformats.org/drawingml/2006/picture">
+                <pic:pic xmlns:pic="http://schemas.openxmlformats.org/drawingml/2006/picture">
+                  <pic:nvPicPr>
+                    <pic:cNvPr id="0" name="Picture 7"/>
+                    <pic:cNvPicPr>
+                      <a:picLocks noChangeAspect="1" noChangeArrowheads="1"/>
+                    </pic:cNvPicPr>
+                  </pic:nvPicPr>
+                  <pic:blipFill>
+                    <a:blip r:embed="rId14">
+                      <a:extLst>
+                        <a:ext uri="{28A0092B-C50C-407E-A947-70E740481C1C}">
+                          <a14:useLocalDpi xmlns:a14="http://schemas.microsoft.com/office/drawing/2010/main" val="0"/>
+                        </a:ext>
+                      </a:extLst>
+                    </a:blip>
+                    <a:srcRect/>
+                    <a:stretch>
+                      <a:fillRect/>
+                    </a:stretch>
+                  </pic:blipFill>
+                  <pic:spPr bwMode="auto">
+                    <a:xfrm>
+                      <a:off x="0" y="0"/>
+                      <a:ext cx="5943600" cy="6568440"/>
+                    </a:xfrm>
+                    <a:prstGeom prst="rect">
+                      <a:avLst/>
+                    </a:prstGeom>
+                    <a:noFill/>
+                    <a:ln>
+                      <a:noFill/>
+                    </a:ln>
+                  </pic:spPr>
+                </pic:pic>
+              </a:graphicData>
+            </a:graphic>
+          </wp:inline>
+        </w:drawing>
+      </w:r>
+    </w:p>
+    <w:p>
+      <w:pPr>
+        <w:rPr>
+          <w:rFonts w:ascii="Times New Roman" w:hAnsi="Times New Roman" w:cs="Times New Roman"/>
+          <w:b/>
+          <w:bCs/>
+          <w:sz w:val="22"/>
+          <w:szCs w:val="22"/>
+        </w:rPr>
+      </w:pPr>
+    </w:p>
+    <w:p>
+      <w:pPr>
+        <w:rPr>
+          <w:rFonts w:ascii="Times New Roman" w:hAnsi="Times New Roman" w:cs="Times New Roman"/>
+          <w:b/>
+          <w:bCs/>
+          <w:sz w:val="28"/>
+          <w:szCs w:val="28"/>
+          <w:u w:val="single"/>
+        </w:rPr>
+      </w:pPr>
+      <w:r>
+        <w:rPr>
+          <w:rFonts w:ascii="Times New Roman" w:hAnsi="Times New Roman" w:cs="Times New Roman"/>
+          <w:b/>
+          <w:bCs/>
+          <w:sz w:val="22"/>
+          <w:szCs w:val="22"/>
+        </w:rPr>
+        <w:lastRenderedPageBreak/>
+        <w:t>Ordered</w:t>
+      </w:r>
+      <w:r>
+        <w:rPr>
+          <w:rFonts w:ascii="Times New Roman" w:hAnsi="Times New Roman" w:cs="Times New Roman"/>
+          <w:b/>
+          <w:bCs/>
+          <w:sz w:val="28"/>
+          <w:szCs w:val="28"/>
+          <w:u w:val="single"/>
+        </w:rPr>
+        <w:t xml:space="preserve"> </w:t>
+      </w:r>
+      <w:r>
+        <w:rPr>
+          <w:rFonts w:ascii="Times New Roman" w:hAnsi="Times New Roman" w:cs="Times New Roman"/>
+          <w:b/>
+          <w:bCs/>
+          <w:noProof/>
+          <w:sz w:val="28"/>
+          <w:szCs w:val="28"/>
+        </w:rPr>
+        <w:drawing>
+          <wp:inline distT="0" distB="0" distL="0" distR="0" wp14:anchorId="4F64E805" wp14:editId="53A0A22F">
+            <wp:extent cx="5943600" cy="2341418"/>
+            <wp:effectExtent l="0" t="0" r="0" b="1905"/>
+            <wp:docPr id="298615948" name="Picture 8"/>
+            <wp:cNvGraphicFramePr>
+              <a:graphicFrameLocks xmlns:a="http://schemas.openxmlformats.org/drawingml/2006/main" noChangeAspect="1"/>
+            </wp:cNvGraphicFramePr>
+            <a:graphic xmlns:a="http://schemas.openxmlformats.org/drawingml/2006/main">
+              <a:graphicData uri="http://schemas.openxmlformats.org/drawingml/2006/picture">
+                <pic:pic xmlns:pic="http://schemas.openxmlformats.org/drawingml/2006/picture">
+                  <pic:nvPicPr>
+                    <pic:cNvPr id="0" name="Picture 8"/>
+                    <pic:cNvPicPr>
+                      <a:picLocks noChangeAspect="1" noChangeArrowheads="1"/>
+                    </pic:cNvPicPr>
+                  </pic:nvPicPr>
+                  <pic:blipFill rotWithShape="1">
+                    <a:blip r:embed="rId15" cstate="print">
+                      <a:extLst>
+                        <a:ext uri="{28A0092B-C50C-407E-A947-70E740481C1C}">
+                          <a14:useLocalDpi xmlns:a14="http://schemas.microsoft.com/office/drawing/2010/main" val="0"/>
+                        </a:ext>
+                      </a:extLst>
+                    </a:blip>
+                    <a:srcRect b="17177"/>
+                    <a:stretch/>
+                  </pic:blipFill>
+                  <pic:spPr bwMode="auto">
+                    <a:xfrm>
+                      <a:off x="0" y="0"/>
+                      <a:ext cx="5943600" cy="2341418"/>
+                    </a:xfrm>
+                    <a:prstGeom prst="rect">
+                      <a:avLst/>
+                    </a:prstGeom>
+                    <a:noFill/>
+                    <a:ln>
+                      <a:noFill/>
+                    </a:ln>
+                    <a:extLst>
+                      <a:ext uri="{53640926-AAD7-44D8-BBD7-CCE9431645EC}">
+                        <a14:shadowObscured xmlns:a14="http://schemas.microsoft.com/office/drawing/2010/main"/>
+                      </a:ext>
+                    </a:extLst>
+                  </pic:spPr>
+                </pic:pic>
+              </a:graphicData>
+            </a:graphic>
+          </wp:inline>
+        </w:drawing>
+      </w:r>
+    </w:p>
+    <w:p>
+      <w:pPr>
+        <w:rPr>
+          <w:rFonts w:ascii="Times New Roman" w:hAnsi="Times New Roman" w:cs="Times New Roman"/>
+          <w:b/>
+          <w:bCs/>
+          <w:sz w:val="28"/>
+          <w:szCs w:val="28"/>
+          <w:u w:val="single"/>
         </w:rPr>
       </w:pPr>
     </w:p>
@@ -774,6 +1390,44 @@
     </w:sectPr>
   </w:body>
 </w:document>
+</file>
+
+<file path=word/endnotes.xml><?xml version="1.0" encoding="utf-8"?>
+<w:endnotes xmlns:wpc="http://schemas.microsoft.com/office/word/2010/wordprocessingCanvas" xmlns:cx="http://schemas.microsoft.com/office/drawing/2014/chartex" xmlns:cx1="http://schemas.microsoft.com/office/drawing/2015/9/8/chartex" xmlns:cx2="http://schemas.microsoft.com/office/drawing/2015/10/21/chartex" xmlns:cx3="http://schemas.microsoft.com/office/drawing/2016/5/9/chartex" xmlns:cx4="http://schemas.microsoft.com/office/drawing/2016/5/10/chartex" xmlns:cx5="http://schemas.microsoft.com/office/drawing/2016/5/11/chartex" xmlns:cx6="http://schemas.microsoft.com/office/drawing/2016/5/12/chartex" xmlns:cx7="http://schemas.microsoft.com/office/drawing/2016/5/13/chartex" xmlns:cx8="http://schemas.microsoft.com/office/drawing/2016/5/14/chartex" xmlns:mc="http://schemas.openxmlformats.org/markup-compatibility/2006" xmlns:aink="http://schemas.microsoft.com/office/drawing/2016/ink" xmlns:am3d="http://schemas.microsoft.com/office/drawing/2017/model3d" xmlns:o="urn:schemas-microsoft-com:office:office" xmlns:oel="http://schemas.microsoft.com/office/2019/extlst" xmlns:r="http://schemas.openxmlformats.org/officeDocument/2006/relationships" xmlns:m="http://schemas.openxmlformats.org/officeDocument/2006/math" xmlns:v="urn:schemas-microsoft-com:vml" xmlns:wp14="http://schemas.microsoft.com/office/word/2010/wordprocessingDrawing" xmlns:wp="http://schemas.openxmlformats.org/drawingml/2006/wordprocessingDrawing" xmlns:w10="urn:schemas-microsoft-com:office:word" xmlns:w="http://schemas.openxmlformats.org/wordprocessingml/2006/main" xmlns:w14="http://schemas.microsoft.com/office/word/2010/wordml" xmlns:w15="http://schemas.microsoft.com/office/word/2012/wordml" xmlns:w16cex="http://schemas.microsoft.com/office/word/2018/wordml/cex" xmlns:w16cid="http://schemas.microsoft.com/office/word/2016/wordml/cid" xmlns:w16="http://schemas.microsoft.com/office/word/2018/wordml" xmlns:w16du="http://schemas.microsoft.com/office/word/2023/wordml/word16du" xmlns:w16sdtdh="http://schemas.microsoft.com/office/word/2020/wordml/sdtdatahash" xmlns:w16sdtfl="http://schemas.microsoft.com/office/word/2024/wordml/sdtformatlock" xmlns:w16se="http://schemas.microsoft.com/office/word/2015/wordml/symex" xmlns:wpg="http://schemas.microsoft.com/office/word/2010/wordprocessingGroup" xmlns:wpi="http://schemas.microsoft.com/office/word/2010/wordprocessingInk" xmlns:wne="http://schemas.microsoft.com/office/word/2006/wordml" xmlns:wps="http://schemas.microsoft.com/office/word/2010/wordprocessingShape" mc:Ignorable="w14 w15 w16se w16cid w16 w16cex w16sdtdh w16sdtfl w16du wp14">
+  <w:endnote w:type="separator" w:id="-1">
+    <w:p>
+      <w:r>
+        <w:separator/>
+      </w:r>
+    </w:p>
+  </w:endnote>
+  <w:endnote w:type="continuationSeparator" w:id="0">
+    <w:p>
+      <w:r>
+        <w:continuationSeparator/>
+      </w:r>
+    </w:p>
+  </w:endnote>
+</w:endnotes>
+</file>
+
+<file path=word/footnotes.xml><?xml version="1.0" encoding="utf-8"?>
+<w:footnotes xmlns:wpc="http://schemas.microsoft.com/office/word/2010/wordprocessingCanvas" xmlns:cx="http://schemas.microsoft.com/office/drawing/2014/chartex" xmlns:cx1="http://schemas.microsoft.com/office/drawing/2015/9/8/chartex" xmlns:cx2="http://schemas.microsoft.com/office/drawing/2015/10/21/chartex" xmlns:cx3="http://schemas.microsoft.com/office/drawing/2016/5/9/chartex" xmlns:cx4="http://schemas.microsoft.com/office/drawing/2016/5/10/chartex" xmlns:cx5="http://schemas.microsoft.com/office/drawing/2016/5/11/chartex" xmlns:cx6="http://schemas.microsoft.com/office/drawing/2016/5/12/chartex" xmlns:cx7="http://schemas.microsoft.com/office/drawing/2016/5/13/chartex" xmlns:cx8="http://schemas.microsoft.com/office/drawing/2016/5/14/chartex" xmlns:mc="http://schemas.openxmlformats.org/markup-compatibility/2006" xmlns:aink="http://schemas.microsoft.com/office/drawing/2016/ink" xmlns:am3d="http://schemas.microsoft.com/office/drawing/2017/model3d" xmlns:o="urn:schemas-microsoft-com:office:office" xmlns:oel="http://schemas.microsoft.com/office/2019/extlst" xmlns:r="http://schemas.openxmlformats.org/officeDocument/2006/relationships" xmlns:m="http://schemas.openxmlformats.org/officeDocument/2006/math" xmlns:v="urn:schemas-microsoft-com:vml" xmlns:wp14="http://schemas.microsoft.com/office/word/2010/wordprocessingDrawing" xmlns:wp="http://schemas.openxmlformats.org/drawingml/2006/wordprocessingDrawing" xmlns:w10="urn:schemas-microsoft-com:office:word" xmlns:w="http://schemas.openxmlformats.org/wordprocessingml/2006/main" xmlns:w14="http://schemas.microsoft.com/office/word/2010/wordml" xmlns:w15="http://schemas.microsoft.com/office/word/2012/wordml" xmlns:w16cex="http://schemas.microsoft.com/office/word/2018/wordml/cex" xmlns:w16cid="http://schemas.microsoft.com/office/word/2016/wordml/cid" xmlns:w16="http://schemas.microsoft.com/office/word/2018/wordml" xmlns:w16du="http://schemas.microsoft.com/office/word/2023/wordml/word16du" xmlns:w16sdtdh="http://schemas.microsoft.com/office/word/2020/wordml/sdtdatahash" xmlns:w16sdtfl="http://schemas.microsoft.com/office/word/2024/wordml/sdtformatlock" xmlns:w16se="http://schemas.microsoft.com/office/word/2015/wordml/symex" xmlns:wpg="http://schemas.microsoft.com/office/word/2010/wordprocessingGroup" xmlns:wpi="http://schemas.microsoft.com/office/word/2010/wordprocessingInk" xmlns:wne="http://schemas.microsoft.com/office/word/2006/wordml" xmlns:wps="http://schemas.microsoft.com/office/word/2010/wordprocessingShape" mc:Ignorable="w14 w15 w16se w16cid w16 w16cex w16sdtdh w16sdtfl w16du wp14">
+  <w:footnote w:type="separator" w:id="-1">
+    <w:p>
+      <w:r>
+        <w:separator/>
+      </w:r>
+    </w:p>
+  </w:footnote>
+  <w:footnote w:type="continuationSeparator" w:id="0">
+    <w:p>
+      <w:r>
+        <w:continuationSeparator/>
+      </w:r>
+    </w:p>
+  </w:footnote>
+</w:footnotes>
 </file>
 
 <file path=word/numbering.xml><?xml version="1.0" encoding="utf-8"?>
@@ -1783,6 +2437,48 @@
       <w:spacing w:val="5"/>
     </w:rPr>
   </w:style>
+  <w:style w:type="paragraph" w:styleId="Header">
+    <w:name w:val="header"/>
+    <w:basedOn w:val="Normal"/>
+    <w:link w:val="HeaderChar"/>
+    <w:uiPriority w:val="99"/>
+    <w:unhideWhenUsed/>
+    <w:rsid w:val="00307C6D"/>
+    <w:pPr>
+      <w:tabs>
+        <w:tab w:val="center" w:pos="4680"/>
+        <w:tab w:val="right" w:pos="9360"/>
+      </w:tabs>
+    </w:pPr>
+  </w:style>
+  <w:style w:type="character" w:customStyle="1" w:styleId="HeaderChar">
+    <w:name w:val="Header Char"/>
+    <w:basedOn w:val="DefaultParagraphFont"/>
+    <w:link w:val="Header"/>
+    <w:uiPriority w:val="99"/>
+    <w:rsid w:val="00307C6D"/>
+  </w:style>
+  <w:style w:type="paragraph" w:styleId="Footer">
+    <w:name w:val="footer"/>
+    <w:basedOn w:val="Normal"/>
+    <w:link w:val="FooterChar"/>
+    <w:uiPriority w:val="99"/>
+    <w:unhideWhenUsed/>
+    <w:rsid w:val="00307C6D"/>
+    <w:pPr>
+      <w:tabs>
+        <w:tab w:val="center" w:pos="4680"/>
+        <w:tab w:val="right" w:pos="9360"/>
+      </w:tabs>
+    </w:pPr>
+  </w:style>
+  <w:style w:type="character" w:customStyle="1" w:styleId="FooterChar">
+    <w:name w:val="Footer Char"/>
+    <w:basedOn w:val="DefaultParagraphFont"/>
+    <w:link w:val="Footer"/>
+    <w:uiPriority w:val="99"/>
+    <w:rsid w:val="00307C6D"/>
+  </w:style>
 </w:styles>
 </file>
 
@@ -2079,4 +2775,16 @@
     </a:ext>
   </a:extLst>
 </a:theme>
+</file>
+
+<file path=customXml/item1.xml><?xml version="1.0" encoding="utf-8"?>
+<b:Sources xmlns:b="http://schemas.openxmlformats.org/officeDocument/2006/bibliography" xmlns="http://schemas.openxmlformats.org/officeDocument/2006/bibliography" SelectedStyle="\APASixthEditionOfficeOnline.xsl" StyleName="APA" Version="6"/>
+</file>
+
+<file path=customXml/itemProps1.xml><?xml version="1.0" encoding="utf-8"?>
+<ds:datastoreItem xmlns:ds="http://schemas.openxmlformats.org/officeDocument/2006/customXml" ds:itemID="{65333E15-3E8F-4D19-9683-9535697F790E}">
+  <ds:schemaRefs>
+    <ds:schemaRef ds:uri="http://schemas.openxmlformats.org/officeDocument/2006/bibliography"/>
+  </ds:schemaRefs>
+</ds:datastoreItem>
 </file>
</xml_diff>

<commit_message>
Adds exercise 3 to answer sheet
</commit_message>
<xml_diff>
--- a/lab3/Answer_sheet2.docx
+++ b/lab3/Answer_sheet2.docx
@@ -1381,6 +1381,50 @@
           <w:szCs w:val="28"/>
         </w:rPr>
       </w:pPr>
+      <w:r>
+        <w:rPr>
+          <w:rFonts w:ascii="Times New Roman" w:hAnsi="Times New Roman" w:cs="Times New Roman"/>
+          <w:b/>
+          <w:bCs/>
+          <w:sz w:val="28"/>
+          <w:szCs w:val="28"/>
+        </w:rPr>
+        <w:drawing>
+          <wp:inline distT="0" distB="0" distL="0" distR="0" wp14:anchorId="262D8553" wp14:editId="29C8F070">
+            <wp:extent cx="5943600" cy="2889250"/>
+            <wp:effectExtent l="0" t="0" r="0" b="6350"/>
+            <wp:docPr id="715712376" name="Picture 1" descr="A screenshot of a computer&#10;&#10;AI-generated content may be incorrect."/>
+            <wp:cNvGraphicFramePr>
+              <a:graphicFrameLocks xmlns:a="http://schemas.openxmlformats.org/drawingml/2006/main" noChangeAspect="1"/>
+            </wp:cNvGraphicFramePr>
+            <a:graphic xmlns:a="http://schemas.openxmlformats.org/drawingml/2006/main">
+              <a:graphicData uri="http://schemas.openxmlformats.org/drawingml/2006/picture">
+                <pic:pic xmlns:pic="http://schemas.openxmlformats.org/drawingml/2006/picture">
+                  <pic:nvPicPr>
+                    <pic:cNvPr id="715712376" name="Picture 1" descr="A screenshot of a computer&#10;&#10;AI-generated content may be incorrect."/>
+                    <pic:cNvPicPr/>
+                  </pic:nvPicPr>
+                  <pic:blipFill>
+                    <a:blip r:embed="rId16"/>
+                    <a:stretch>
+                      <a:fillRect/>
+                    </a:stretch>
+                  </pic:blipFill>
+                  <pic:spPr>
+                    <a:xfrm>
+                      <a:off x="0" y="0"/>
+                      <a:ext cx="5943600" cy="2889250"/>
+                    </a:xfrm>
+                    <a:prstGeom prst="rect">
+                      <a:avLst/>
+                    </a:prstGeom>
+                  </pic:spPr>
+                </pic:pic>
+              </a:graphicData>
+            </a:graphic>
+          </wp:inline>
+        </w:drawing>
+      </w:r>
     </w:p>
     <w:sectPr>
       <w:pgSz w:w="12240" w:h="15840"/>

</xml_diff>